<commit_message>
commit in to new branch
</commit_message>
<xml_diff>
--- a/htdocs/index.docx
+++ b/htdocs/index.docx
@@ -4,7 +4,23 @@
   <w:body>
     <w:p>
       <w:r>
-        <w:t>фывапролдж</w:t>
+        <w:t>Ф</w:t>
+      </w:r>
+      <w:r>
+        <w:t>ывапролдж</w:t>
+      </w:r>
+    </w:p>
+    <w:p>
+      <w:pPr>
+        <w:rPr>
+          <w:lang w:val="en-US"/>
+        </w:rPr>
+      </w:pPr>
+      <w:r>
+        <w:rPr>
+          <w:lang w:val="en-US"/>
+        </w:rPr>
+        <w:t>New branch</w:t>
       </w:r>
       <w:bookmarkStart w:id="0" w:name="_GoBack"/>
       <w:bookmarkEnd w:id="0"/>

</xml_diff>